<commit_message>
Updated captions and README
</commit_message>
<xml_diff>
--- a/manuscript/Table1.docx
+++ b/manuscript/Table1.docx
@@ -850,8 +850,6 @@
                 <w:szCs w:val="18"/>
               </w:rPr>
             </w:pPr>
-            <w:bookmarkStart w:id="0" w:name="_GoBack"/>
-            <w:bookmarkEnd w:id="0"/>
             <w:r>
               <w:rPr>
                 <w:b/>
@@ -1467,75 +1465,9 @@
       </w:tr>
     </w:tbl>
     <w:p>
-      <w:pPr>
-        <w:pStyle w:val="Caption"/>
-        <w:spacing w:before="120" w:after="240"/>
-        <w:rPr>
-          <w:noProof/>
-        </w:rPr>
-      </w:pPr>
-      <w:r>
-        <w:t xml:space="preserve">Table </w:t>
-      </w:r>
-      <w:r>
-        <w:fldChar w:fldCharType="begin"/>
-      </w:r>
-      <w:r>
-        <w:instrText xml:space="preserve"> SEQ Table \* ARABIC </w:instrText>
-      </w:r>
-      <w:r>
-        <w:fldChar w:fldCharType="separate"/>
-      </w:r>
-      <w:r>
-        <w:rPr>
-          <w:noProof/>
-        </w:rPr>
-        <w:t>1</w:t>
-      </w:r>
-      <w:r>
-        <w:rPr>
-          <w:noProof/>
-        </w:rPr>
-        <w:fldChar w:fldCharType="end"/>
-      </w:r>
-      <w:r>
-        <w:rPr>
-          <w:noProof/>
-        </w:rPr>
-        <w:t xml:space="preserve"> – </w:t>
-      </w:r>
-      <w:r>
-        <w:rPr>
-          <w:noProof/>
-        </w:rPr>
-        <w:t xml:space="preserve">Mean execution times for pipelines and tasks with and without Docker. Time is expressed in minutes. The mean and </w:t>
-      </w:r>
-      <w:r>
-        <w:rPr>
-          <w:noProof/>
-        </w:rPr>
-        <w:t xml:space="preserve">the </w:t>
-      </w:r>
-      <w:r>
-        <w:rPr>
-          <w:noProof/>
-        </w:rPr>
-        <w:t>standard deviation were estimated fr</w:t>
-      </w:r>
-      <w:r>
-        <w:rPr>
-          <w:noProof/>
-        </w:rPr>
-        <w:t>om 10 separate runs. Slowdown</w:t>
-      </w:r>
-      <w:r>
-        <w:rPr>
-          <w:noProof/>
-        </w:rPr>
-        <w:t xml:space="preserve"> represents the ratio of the mean execution time with Docker to the mean execution time when Docker was not used.</w:t>
-      </w:r>
+      <w:bookmarkStart w:id="0" w:name="_GoBack"/>
+      <w:bookmarkEnd w:id="0"/>
     </w:p>
-    <w:p/>
     <w:sectPr>
       <w:pgSz w:w="11900" w:h="16840"/>
       <w:pgMar w:top="1440" w:right="1800" w:bottom="1440" w:left="1800" w:header="708" w:footer="708" w:gutter="0"/>

</xml_diff>